<commit_message>
Second version of the resume
</commit_message>
<xml_diff>
--- a/.docx versions/Dayesh Raval - Graduate Resume V1.docx
+++ b/.docx versions/Dayesh Raval - Graduate Resume V1.docx
@@ -101,19 +101,7 @@
         <w:rPr>
           <w:rFonts w:ascii="STandard Serif" w:hAnsi="STandard Serif" w:cs="Sans Serif Collection"/>
         </w:rPr>
-        <w:t>Dedicated Machine Learning Engineer with a strong academic foundation in computer science and mathematics</w:t>
-      </w:r>
-      <w:r>
-        <w:rPr>
-          <w:rFonts w:ascii="STandard Serif" w:hAnsi="STandard Serif" w:cs="Sans Serif Collection"/>
-        </w:rPr>
-        <w:t xml:space="preserve"> and</w:t>
-      </w:r>
-      <w:r>
-        <w:rPr>
-          <w:rFonts w:ascii="STandard Serif" w:hAnsi="STandard Serif" w:cs="Sans Serif Collection"/>
-        </w:rPr>
-        <w:t xml:space="preserve"> hands-on experience in machine learning projects. Skilled in supervised and unsupervised learning techniques, neural networks, and deep learning frameworks such as Keras and PyTorch. Proven ability to handle large datasets and implement scalable machine learning solutions. Eager to bring expertise in model development, data analysis, and algorithm optimization to a dynamic tech environment.</w:t>
+        <w:t>Dedicated Machine Learning Engineer with a strong academic foundation in computer science and mathematics and hands-on experience in machine learning projects. Skilled in supervised and unsupervised learning techniques, neural networks, and deep learning frameworks such as Keras and PyTorch. Proven ability to handle large datasets and implement scalable machine learning solutions. Eager to bring expertise in model development, data analysis, and algorithm optimization to a dynamic tech environment.</w:t>
       </w:r>
     </w:p>
     <w:p>
@@ -137,7 +125,25 @@
         <w:pStyle w:val="Heading2"/>
       </w:pPr>
       <w:r>
-        <w:t>20XX – PRESENT</w:t>
+        <w:t>June</w:t>
+      </w:r>
+      <w:r>
+        <w:t xml:space="preserve"> </w:t>
+      </w:r>
+      <w:r>
+        <w:t>XXXX</w:t>
+      </w:r>
+      <w:r>
+        <w:t xml:space="preserve"> – </w:t>
+      </w:r>
+      <w:r>
+        <w:t>FEB</w:t>
+      </w:r>
+      <w:r>
+        <w:t xml:space="preserve"> </w:t>
+      </w:r>
+      <w:r>
+        <w:t>XXXX</w:t>
       </w:r>
     </w:p>
     <w:p>
@@ -145,18 +151,19 @@
         <w:pStyle w:val="Heading3"/>
       </w:pPr>
       <w:r>
-        <w:t>Human Resources Generalist | Lamna Healthcare Company | Chicago, Illinois</w:t>
-      </w:r>
-    </w:p>
-    <w:p>
-      <w:r>
-        <w:t xml:space="preserve">Review, update, and revise company hiring practices, vacation, and other human resources policies to ensure compliance with OSHA and all local, state, and federal labor regulations. By creating and maintaining a positive and responsive work environment, </w:t>
+        <w:t>Project Intern</w:t>
       </w:r>
       <w:r>
-        <w:t xml:space="preserve">we </w:t>
+        <w:t xml:space="preserve"> | </w:t>
       </w:r>
       <w:r>
-        <w:t>raised employee retention rates by over 10% to achieve a greater than 90% employee retention over a 2-year period. Developed recruitment programs to successfully increase minority recruitment and meet affirmative action requirements. Led development team to build and deploy a dedicated recruitment website which reduced year-over-year recruitment costs by 14%.</w:t>
+        <w:t>Sigma Sustainability LTD</w:t>
+      </w:r>
+      <w:r>
+        <w:t xml:space="preserve"> | </w:t>
+      </w:r>
+      <w:r>
+        <w:t>Singapore</w:t>
       </w:r>
     </w:p>
     <w:p>
@@ -164,7 +171,22 @@
         <w:pStyle w:val="Heading2"/>
       </w:pPr>
       <w:r>
-        <w:t>JUNE 20XX – AUGUST 20XX</w:t>
+        <w:t>AUGUST</w:t>
+      </w:r>
+      <w:r>
+        <w:t xml:space="preserve"> XXXX</w:t>
+      </w:r>
+      <w:r>
+        <w:t xml:space="preserve"> – </w:t>
+      </w:r>
+      <w:r>
+        <w:t>OCTOBER</w:t>
+      </w:r>
+      <w:r>
+        <w:t xml:space="preserve"> </w:t>
+      </w:r>
+      <w:r>
+        <w:t>XXXX</w:t>
       </w:r>
     </w:p>
     <w:p>
@@ -172,12 +194,80 @@
         <w:pStyle w:val="Heading3"/>
       </w:pPr>
       <w:r>
-        <w:t>Human Resources Intern | Wholeness Healthcare | Boomtown, Ohio</w:t>
+        <w:t>Data Science</w:t>
+      </w:r>
+      <w:r>
+        <w:t xml:space="preserve"> Intern | </w:t>
+      </w:r>
+      <w:r>
+        <w:t>Aunalytics LTD</w:t>
+      </w:r>
+      <w:r>
+        <w:t xml:space="preserve"> | </w:t>
+      </w:r>
+      <w:r>
+        <w:t xml:space="preserve">South </w:t>
+      </w:r>
+      <w:r>
+        <w:t>Bend</w:t>
+      </w:r>
+      <w:r>
+        <w:t>, IN</w:t>
       </w:r>
     </w:p>
     <w:p>
+      <w:pPr>
+        <w:pStyle w:val="Heading2"/>
+      </w:pPr>
       <w:r>
-        <w:t>Assisted in recruitment outreach to prospective employees. Organized and conducted several seminars for hospital employees to educate and update them regarding available employment benefit options. Arranged hospital-wide guest speakers symposia to educate management about new employment laws and workplace confidence and morale building techniques. Administrative tasks.</w:t>
+        <w:t>JU</w:t>
+      </w:r>
+      <w:r>
+        <w:t>LY</w:t>
+      </w:r>
+      <w:r>
+        <w:t xml:space="preserve"> </w:t>
+      </w:r>
+      <w:r>
+        <w:t>XXXX</w:t>
+      </w:r>
+      <w:r>
+        <w:t xml:space="preserve"> – </w:t>
+      </w:r>
+      <w:r>
+        <w:t>SEPTEMBER</w:t>
+      </w:r>
+      <w:r>
+        <w:t xml:space="preserve"> </w:t>
+      </w:r>
+      <w:r>
+        <w:t>XXXX</w:t>
+      </w:r>
+    </w:p>
+    <w:p>
+      <w:pPr>
+        <w:pStyle w:val="Heading3"/>
+      </w:pPr>
+      <w:r>
+        <w:t>Machine Learning Intern</w:t>
+      </w:r>
+      <w:r>
+        <w:t xml:space="preserve"> | </w:t>
+      </w:r>
+      <w:r>
+        <w:t>Kore Wireless</w:t>
+      </w:r>
+      <w:r>
+        <w:t xml:space="preserve"> | </w:t>
+      </w:r>
+      <w:r>
+        <w:t>Atlanta, Geo</w:t>
+      </w:r>
+      <w:r>
+        <w:t>r</w:t>
+      </w:r>
+      <w:r>
+        <w:t>gia</w:t>
       </w:r>
     </w:p>
     <w:p>
@@ -256,7 +346,13 @@
         <w:t>•</w:t>
       </w:r>
       <w:r>
-        <w:t xml:space="preserve"> Data analytics </w:t>
+        <w:t xml:space="preserve"> Data </w:t>
+      </w:r>
+      <w:r>
+        <w:t>Analytics</w:t>
+      </w:r>
+      <w:r>
+        <w:t xml:space="preserve"> </w:t>
       </w:r>
     </w:p>
     <w:p>
@@ -300,7 +396,13 @@
         <w:t>•</w:t>
       </w:r>
       <w:r>
-        <w:t xml:space="preserve"> Member of university’s Honor Societ</w:t>
+        <w:t xml:space="preserve"> Member of </w:t>
+      </w:r>
+      <w:r>
+        <w:t xml:space="preserve">the </w:t>
+      </w:r>
+      <w:r>
+        <w:t>university’s Honor Societ</w:t>
       </w:r>
       <w:r>
         <w:t>y</w:t>
@@ -26350,15 +26452,6 @@
 </file>
 
 <file path=customXml/item2.xml><?xml version="1.0" encoding="utf-8"?>
-<?mso-contentType ?>
-<FormTemplates xmlns="http://schemas.microsoft.com/sharepoint/v3/contenttype/forms">
-  <Display>DocumentLibraryForm</Display>
-  <Edit>DocumentLibraryForm</Edit>
-  <New>DocumentLibraryForm</New>
-</FormTemplates>
-</file>
-
-<file path=customXml/item3.xml><?xml version="1.0" encoding="utf-8"?>
 <ct:contentTypeSchema xmlns:ct="http://schemas.microsoft.com/office/2006/metadata/contentType" xmlns:ma="http://schemas.microsoft.com/office/2006/metadata/properties/metaAttributes" ct:_="" ma:_="" ma:contentTypeName="Document" ma:contentTypeID="0x01010079F111ED35F8CC479449609E8A0923A6" ma:contentTypeVersion="28" ma:contentTypeDescription="Create a new document." ma:contentTypeScope="" ma:versionID="60f5a4f2d2b0abadcf532d48ebf9cb71">
   <xsd:schema xmlns:xsd="http://www.w3.org/2001/XMLSchema" xmlns:xs="http://www.w3.org/2001/XMLSchema" xmlns:p="http://schemas.microsoft.com/office/2006/metadata/properties" xmlns:ns1="http://schemas.microsoft.com/sharepoint/v3" xmlns:ns2="71af3243-3dd4-4a8d-8c0d-dd76da1f02a5" xmlns:ns3="16c05727-aa75-4e4a-9b5f-8a80a1165891" xmlns:ns4="230e9df3-be65-4c73-a93b-d1236ebd677e" targetNamespace="http://schemas.microsoft.com/office/2006/metadata/properties" ma:root="true" ma:fieldsID="7dd78129e6a1811f84807ad11c651531" ns1:_="" ns2:_="" ns3:_="" ns4:_="">
     <xsd:import namespace="http://schemas.microsoft.com/sharepoint/v3"/>
@@ -26670,11 +26763,16 @@
 </ct:contentTypeSchema>
 </file>
 
-<file path=customXml/item4.xml><?xml version="1.0" encoding="utf-8"?>
-<b:Sources xmlns:b="http://schemas.openxmlformats.org/officeDocument/2006/bibliography" xmlns="http://schemas.openxmlformats.org/officeDocument/2006/bibliography" SelectedStyle="\APASixthEditionOfficeOnline.xsl" StyleName="APA" Version="6"/>
+<file path=customXml/item3.xml><?xml version="1.0" encoding="utf-8"?>
+<?mso-contentType ?>
+<FormTemplates xmlns="http://schemas.microsoft.com/sharepoint/v3/contenttype/forms">
+  <Display>DocumentLibraryForm</Display>
+  <Edit>DocumentLibraryForm</Edit>
+  <New>DocumentLibraryForm</New>
+</FormTemplates>
 </file>
 
-<file path=customXml/item5.xml><?xml version="1.0" encoding="utf-8"?>
+<file path=customXml/item4.xml><?xml version="1.0" encoding="utf-8"?>
 <p:properties xmlns:p="http://schemas.microsoft.com/office/2006/metadata/properties" xmlns:xsi="http://www.w3.org/2001/XMLSchema-instance" xmlns:pc="http://schemas.microsoft.com/office/infopath/2007/PartnerControls">
   <documentManagement>
     <_ip_UnifiedCompliancePolicyUIAction xmlns="http://schemas.microsoft.com/sharepoint/v3" xsi:nil="true"/>
@@ -26694,6 +26792,10 @@
 </p:properties>
 </file>
 
+<file path=customXml/item5.xml><?xml version="1.0" encoding="utf-8"?>
+<b:Sources xmlns:b="http://schemas.openxmlformats.org/officeDocument/2006/bibliography" xmlns="http://schemas.openxmlformats.org/officeDocument/2006/bibliography" SelectedStyle="\APASixthEditionOfficeOnline.xsl" StyleName="APA" Version="6"/>
+</file>
+
 <file path=customXml/itemProps1.xml><?xml version="1.0" encoding="utf-8"?>
 <ds:datastoreItem xmlns:ds="http://schemas.openxmlformats.org/officeDocument/2006/customXml" ds:itemID="{55AF091B-3C7A-41E3-B477-F2FDAA23CFDA}">
   <ds:schemaRefs>
@@ -26703,14 +26805,6 @@
 </file>
 
 <file path=customXml/itemProps2.xml><?xml version="1.0" encoding="utf-8"?>
-<ds:datastoreItem xmlns:ds="http://schemas.openxmlformats.org/officeDocument/2006/customXml" ds:itemID="{9E0D3648-234F-4A0C-8692-8F3C9F49E234}">
-  <ds:schemaRefs>
-    <ds:schemaRef ds:uri="http://schemas.microsoft.com/sharepoint/v3/contenttype/forms"/>
-  </ds:schemaRefs>
-</ds:datastoreItem>
-</file>
-
-<file path=customXml/itemProps3.xml><?xml version="1.0" encoding="utf-8"?>
 <ds:datastoreItem xmlns:ds="http://schemas.openxmlformats.org/officeDocument/2006/customXml" ds:itemID="{8C80CA91-B9E6-40E5-8637-0481F6561A88}">
   <ds:schemaRefs>
     <ds:schemaRef ds:uri="http://schemas.microsoft.com/office/2006/metadata/contentType"/>
@@ -26731,15 +26825,15 @@
 </ds:datastoreItem>
 </file>
 
-<file path=customXml/itemProps4.xml><?xml version="1.0" encoding="utf-8"?>
-<ds:datastoreItem xmlns:ds="http://schemas.openxmlformats.org/officeDocument/2006/customXml" ds:itemID="{90A072D3-1E8C-4A55-9BC5-A78E612D01AC}">
+<file path=customXml/itemProps3.xml><?xml version="1.0" encoding="utf-8"?>
+<ds:datastoreItem xmlns:ds="http://schemas.openxmlformats.org/officeDocument/2006/customXml" ds:itemID="{9E0D3648-234F-4A0C-8692-8F3C9F49E234}">
   <ds:schemaRefs>
-    <ds:schemaRef ds:uri="http://schemas.openxmlformats.org/officeDocument/2006/bibliography"/>
+    <ds:schemaRef ds:uri="http://schemas.microsoft.com/sharepoint/v3/contenttype/forms"/>
   </ds:schemaRefs>
 </ds:datastoreItem>
 </file>
 
-<file path=customXml/itemProps5.xml><?xml version="1.0" encoding="utf-8"?>
+<file path=customXml/itemProps4.xml><?xml version="1.0" encoding="utf-8"?>
 <ds:datastoreItem xmlns:ds="http://schemas.openxmlformats.org/officeDocument/2006/customXml" ds:itemID="{379DDD15-C6EB-4CF8-9815-7F3AE8E7A068}">
   <ds:schemaRefs>
     <ds:schemaRef ds:uri="http://schemas.microsoft.com/office/2006/metadata/properties"/>
@@ -26751,6 +26845,14 @@
 </ds:datastoreItem>
 </file>
 
+<file path=customXml/itemProps5.xml><?xml version="1.0" encoding="utf-8"?>
+<ds:datastoreItem xmlns:ds="http://schemas.openxmlformats.org/officeDocument/2006/customXml" ds:itemID="{90A072D3-1E8C-4A55-9BC5-A78E612D01AC}">
+  <ds:schemaRefs>
+    <ds:schemaRef ds:uri="http://schemas.openxmlformats.org/officeDocument/2006/bibliography"/>
+  </ds:schemaRefs>
+</ds:datastoreItem>
+</file>
+
 <file path=docMetadata/LabelInfo.xml><?xml version="1.0" encoding="utf-8"?>
 <clbl:labelList xmlns:clbl="http://schemas.microsoft.com/office/2020/mipLabelMetadata"/>
 </file>
</xml_diff>